<commit_message>
Uploaded weekly meeting report
Week 7 - Meeting Report
</commit_message>
<xml_diff>
--- a/Meeting Report Forms/Week_1.docx
+++ b/Meeting Report Forms/Week_1.docx
@@ -201,7 +201,23 @@
         </w:rPr>
         <w:t>Other Members Present:</w:t>
         <w:tab/>
-        <w:t>Kevin Rroga, Klejdi Cercis, Gerjan Haxhia, Kostantino Tereziu</w:t>
+        <w:t>Kevin Rroga, Klejdi Cercis, Gerjan Haxhi</w:t>
+      </w:r>
+      <w:r>
+        <w:rPr>
+          <w:rFonts w:ascii="Arial" w:hAnsi="Arial"/>
+          <w:b/>
+          <w:sz w:val="22"/>
+        </w:rPr>
+        <w:t>j</w:t>
+      </w:r>
+      <w:r>
+        <w:rPr>
+          <w:rFonts w:ascii="Arial" w:hAnsi="Arial"/>
+          <w:b/>
+          <w:sz w:val="22"/>
+        </w:rPr>
+        <w:t>a, Kostantino Tereziu</w:t>
       </w:r>
     </w:p>
     <w:p>
@@ -539,25 +555,7 @@
           <w:bCs w:val="false"/>
           <w:sz w:val="22"/>
         </w:rPr>
-        <w:t xml:space="preserve">The only task assigned for this week was the same for all group members to brainstorm ideas for project requirements on the topic decided. We agreed to open a google docs shared document so everyone would be able to </w:t>
-      </w:r>
-      <w:r>
-        <w:rPr>
-          <w:rFonts w:ascii="Arial" w:hAnsi="Arial"/>
-          <w:b w:val="false"/>
-          <w:bCs w:val="false"/>
-          <w:sz w:val="22"/>
-        </w:rPr>
-        <w:t>w</w:t>
-      </w:r>
-      <w:r>
-        <w:rPr>
-          <w:rFonts w:ascii="Arial" w:hAnsi="Arial"/>
-          <w:b w:val="false"/>
-          <w:bCs w:val="false"/>
-          <w:sz w:val="22"/>
-        </w:rPr>
-        <w:t>rite the requirements they saw our project needed.</w:t>
+        <w:t>The only task assigned for this week was the same for all group members to brainstorm ideas for project requirements on the topic decided. We agreed to open a google docs shared document so everyone would be able to write the requirements they saw our project needed.</w:t>
       </w:r>
     </w:p>
     <w:p>

</xml_diff>